<commit_message>
Update Version 0.docx (#340)
</commit_message>
<xml_diff>
--- a/Version 0.docx
+++ b/Version 0.docx
@@ -67,6 +67,7 @@
         </w:rPr>
         <w:br/>
       </w:r>
+      <w:proofErr w:type="spellStart"/>
       <w:r>
         <w:rPr>
           <w:rFonts w:cstheme="minorHAnsi"/>
@@ -74,8 +75,9 @@
           <w:szCs w:val="28"/>
           <w:rtl/>
         </w:rPr>
-        <w:t xml:space="preserve">זואי אלינס- </w:t>
-      </w:r>
+        <w:t>זואי</w:t>
+      </w:r>
+      <w:proofErr w:type="spellEnd"/>
       <w:r>
         <w:rPr>
           <w:rFonts w:cstheme="minorHAnsi"/>
@@ -83,19 +85,19 @@
           <w:szCs w:val="28"/>
           <w:rtl/>
         </w:rPr>
-        <w:t>206091860</w:t>
-      </w:r>
-    </w:p>
-    <w:p>
-      <w:pPr>
-        <w:jc w:val="center"/>
+        <w:t xml:space="preserve"> </w:t>
+      </w:r>
+      <w:proofErr w:type="spellStart"/>
+      <w:r>
         <w:rPr>
           <w:rFonts w:cstheme="minorHAnsi"/>
           <w:sz w:val="28"/>
           <w:szCs w:val="28"/>
           <w:rtl/>
         </w:rPr>
-      </w:pPr>
+        <w:t>אלינס</w:t>
+      </w:r>
+      <w:proofErr w:type="spellEnd"/>
       <w:r>
         <w:rPr>
           <w:rFonts w:cstheme="minorHAnsi"/>
@@ -103,7 +105,7 @@
           <w:szCs w:val="28"/>
           <w:rtl/>
         </w:rPr>
-        <w:t xml:space="preserve">תומר חכם- </w:t>
+        <w:t xml:space="preserve">- </w:t>
       </w:r>
       <w:r>
         <w:rPr>
@@ -112,7 +114,7 @@
           <w:szCs w:val="28"/>
           <w:rtl/>
         </w:rPr>
-        <w:t xml:space="preserve"> 313332728</w:t>
+        <w:t>206091860</w:t>
       </w:r>
     </w:p>
     <w:p>
@@ -132,7 +134,7 @@
           <w:szCs w:val="28"/>
           <w:rtl/>
         </w:rPr>
-        <w:t xml:space="preserve">רז איזק- </w:t>
+        <w:t xml:space="preserve">תומר חכם- </w:t>
       </w:r>
       <w:r>
         <w:rPr>
@@ -141,7 +143,7 @@
           <w:szCs w:val="28"/>
           <w:rtl/>
         </w:rPr>
-        <w:t xml:space="preserve"> 302266093</w:t>
+        <w:t xml:space="preserve"> 313332728</w:t>
       </w:r>
     </w:p>
     <w:p>
@@ -161,7 +163,7 @@
           <w:szCs w:val="28"/>
           <w:rtl/>
         </w:rPr>
-        <w:t xml:space="preserve">שקד שמריה- </w:t>
+        <w:t xml:space="preserve">רז איזק- </w:t>
       </w:r>
       <w:r>
         <w:rPr>
@@ -170,6 +172,35 @@
           <w:szCs w:val="28"/>
           <w:rtl/>
         </w:rPr>
+        <w:t xml:space="preserve"> 302266093</w:t>
+      </w:r>
+    </w:p>
+    <w:p>
+      <w:pPr>
+        <w:jc w:val="center"/>
+        <w:rPr>
+          <w:rFonts w:cstheme="minorHAnsi"/>
+          <w:sz w:val="28"/>
+          <w:szCs w:val="28"/>
+          <w:rtl/>
+        </w:rPr>
+      </w:pPr>
+      <w:r>
+        <w:rPr>
+          <w:rFonts w:cstheme="minorHAnsi"/>
+          <w:sz w:val="28"/>
+          <w:szCs w:val="28"/>
+          <w:rtl/>
+        </w:rPr>
+        <w:t xml:space="preserve">שקד שמריה- </w:t>
+      </w:r>
+      <w:r>
+        <w:rPr>
+          <w:rFonts w:cstheme="minorHAnsi"/>
+          <w:sz w:val="28"/>
+          <w:szCs w:val="28"/>
+          <w:rtl/>
+        </w:rPr>
         <w:t xml:space="preserve"> 206218943</w:t>
       </w:r>
     </w:p>
@@ -190,8 +221,19 @@
           <w:szCs w:val="28"/>
           <w:rtl/>
         </w:rPr>
-        <w:t>כפיר מגידש</w:t>
-      </w:r>
+        <w:t xml:space="preserve">כפיר </w:t>
+      </w:r>
+      <w:proofErr w:type="spellStart"/>
+      <w:r>
+        <w:rPr>
+          <w:rFonts w:cs="Calibri"/>
+          <w:sz w:val="28"/>
+          <w:szCs w:val="28"/>
+          <w:rtl/>
+        </w:rPr>
+        <w:t>מגידש</w:t>
+      </w:r>
+      <w:proofErr w:type="spellEnd"/>
       <w:r>
         <w:rPr>
           <w:rFonts w:cs="Calibri" w:hint="cs"/>
@@ -237,8 +279,19 @@
           <w:szCs w:val="28"/>
           <w:rtl/>
         </w:rPr>
-        <w:t>איגור גורבצ'וב</w:t>
-      </w:r>
+        <w:t xml:space="preserve">איגור </w:t>
+      </w:r>
+      <w:proofErr w:type="spellStart"/>
+      <w:r>
+        <w:rPr>
+          <w:rFonts w:cs="Calibri"/>
+          <w:sz w:val="28"/>
+          <w:szCs w:val="28"/>
+          <w:rtl/>
+        </w:rPr>
+        <w:t>גורבצ'וב</w:t>
+      </w:r>
+      <w:proofErr w:type="spellEnd"/>
       <w:r>
         <w:rPr>
           <w:rFonts w:cs="Calibri" w:hint="cs"/>
@@ -426,7 +479,7 @@
     </w:p>
     <w:p>
       <w:pPr>
-        <w:pStyle w:val="IntenseQuote"/>
+        <w:pStyle w:val="a7"/>
         <w:rPr>
           <w:sz w:val="28"/>
           <w:szCs w:val="28"/>
@@ -467,7 +520,7 @@
       <w:sdtContent>
         <w:p>
           <w:pPr>
-            <w:pStyle w:val="TOCHeading"/>
+            <w:pStyle w:val="a9"/>
           </w:pPr>
         </w:p>
         <w:p>
@@ -1246,7 +1299,7 @@
     </w:p>
     <w:p>
       <w:pPr>
-        <w:pStyle w:val="IntenseQuote"/>
+        <w:pStyle w:val="a7"/>
         <w:rPr>
           <w:i w:val="0"/>
           <w:iCs w:val="0"/>
@@ -1840,8 +1893,17 @@
           <w:rFonts w:cstheme="minorHAnsi"/>
           <w:rtl/>
         </w:rPr>
-        <w:t>- אחד מסוגי הרכישה האפשריים במערכת המסחר. המשתמש נדרש לשלם את הסכום הנקוב במוצר על מנת לקנות אותו באופן מיידי</w:t>
-      </w:r>
+        <w:t xml:space="preserve">- אחד מסוגי הרכישה האפשריים במערכת המסחר. המשתמש נדרש לשלם את הסכום הנקוב במוצר על מנת לקנות אותו באופן </w:t>
+      </w:r>
+      <w:proofErr w:type="spellStart"/>
+      <w:r>
+        <w:rPr>
+          <w:rFonts w:cstheme="minorHAnsi"/>
+          <w:rtl/>
+        </w:rPr>
+        <w:t>מיידי</w:t>
+      </w:r>
+      <w:proofErr w:type="spellEnd"/>
       <w:r>
         <w:rPr>
           <w:rFonts w:cstheme="minorHAnsi"/>
@@ -2165,7 +2227,7 @@
     </w:p>
     <w:p>
       <w:pPr>
-        <w:pStyle w:val="IntenseQuote"/>
+        <w:pStyle w:val="a7"/>
         <w:rPr>
           <w:i w:val="0"/>
           <w:iCs w:val="0"/>
@@ -2177,80 +2239,30 @@
       <w:bookmarkStart w:id="2" w:name="_Toc67068514"/>
       <w:r>
         <w:rPr>
-          <w:rFonts w:hint="cs"/>
-          <w:i w:val="0"/>
-          <w:iCs w:val="0"/>
-          <w:sz w:val="28"/>
-          <w:szCs w:val="28"/>
-          <w:rtl/>
-          <w:lang w:val="he-IL"/>
+          <w:noProof/>
         </w:rPr>
         <w:lastRenderedPageBreak/>
-        <w:t>מודל מחלקות</w:t>
-      </w:r>
-      <w:r>
-        <w:rPr>
-          <w:rFonts w:hint="cs"/>
-          <w:sz w:val="28"/>
-          <w:szCs w:val="28"/>
-          <w:rtl/>
-          <w:lang w:val="he-IL"/>
-        </w:rPr>
-        <w:t xml:space="preserve"> </w:t>
-      </w:r>
-      <w:r>
-        <w:rPr>
-          <w:rFonts w:hint="cs"/>
-          <w:i w:val="0"/>
-          <w:iCs w:val="0"/>
-          <w:sz w:val="28"/>
-          <w:szCs w:val="28"/>
-          <w:rtl/>
-          <w:lang w:val="he-IL"/>
-        </w:rPr>
-        <w:t>לבן</w:t>
-      </w:r>
-      <w:bookmarkEnd w:id="2"/>
-    </w:p>
-    <w:p>
-      <w:pPr>
-        <w:rPr>
-          <w:rFonts w:cstheme="minorHAnsi"/>
-        </w:rPr>
-      </w:pPr>
-      <w:r>
-        <w:rPr>
-          <w:rStyle w:val="Emphasis"/>
-          <w:rFonts w:asciiTheme="majorHAnsi" w:eastAsiaTheme="majorEastAsia" w:hAnsiTheme="majorHAnsi" w:cstheme="majorBidi" w:hint="cs"/>
-          <w:b/>
-          <w:bCs/>
-          <w:smallCaps/>
-          <w:noProof/>
-          <w:color w:val="2F5496" w:themeColor="accent1" w:themeShade="BF"/>
-          <w:sz w:val="26"/>
-          <w:szCs w:val="26"/>
-        </w:rPr>
         <w:drawing>
-          <wp:anchor distT="0" distB="0" distL="114300" distR="114300" simplePos="0" relativeHeight="251658240" behindDoc="1" locked="0" layoutInCell="1" allowOverlap="1" wp14:anchorId="47542B9B" wp14:editId="1736E388">
+          <wp:anchor distT="0" distB="0" distL="114300" distR="114300" simplePos="0" relativeHeight="251664384" behindDoc="1" locked="0" layoutInCell="1" allowOverlap="1" wp14:anchorId="6D63701D" wp14:editId="306CC923">
             <wp:simplePos x="0" y="0"/>
-            <wp:positionH relativeFrom="margin">
-              <wp:posOffset>-546735</wp:posOffset>
+            <wp:positionH relativeFrom="column">
+              <wp:posOffset>-840105</wp:posOffset>
             </wp:positionH>
             <wp:positionV relativeFrom="paragraph">
-              <wp:posOffset>401320</wp:posOffset>
+              <wp:posOffset>703580</wp:posOffset>
             </wp:positionV>
-            <wp:extent cx="6651625" cy="3657600"/>
-            <wp:effectExtent l="0" t="0" r="0" b="0"/>
+            <wp:extent cx="7045960" cy="3232150"/>
+            <wp:effectExtent l="0" t="0" r="2540" b="6350"/>
             <wp:wrapTight wrapText="bothSides">
               <wp:wrapPolygon edited="0">
                 <wp:start x="0" y="0"/>
-                <wp:lineTo x="0" y="21488"/>
-                <wp:lineTo x="21528" y="21488"/>
-                <wp:lineTo x="21528" y="0"/>
+                <wp:lineTo x="0" y="21515"/>
+                <wp:lineTo x="21549" y="21515"/>
+                <wp:lineTo x="21549" y="0"/>
                 <wp:lineTo x="0" y="0"/>
               </wp:wrapPolygon>
             </wp:wrapTight>
-            <wp:docPr id="1" name="תמונה 1"/>
+            <wp:docPr id="3" name="תמונה 3"/>
             <wp:cNvGraphicFramePr>
               <a:graphicFrameLocks xmlns:a="http://schemas.openxmlformats.org/drawingml/2006/main" noChangeAspect="1"/>
             </wp:cNvGraphicFramePr>
@@ -2258,29 +2270,36 @@
               <a:graphicData uri="http://schemas.openxmlformats.org/drawingml/2006/picture">
                 <pic:pic xmlns:pic="http://schemas.openxmlformats.org/drawingml/2006/picture">
                   <pic:nvPicPr>
-                    <pic:cNvPr id="1" name="תמונה 1"/>
-                    <pic:cNvPicPr/>
+                    <pic:cNvPr id="0" name="Picture 1"/>
+                    <pic:cNvPicPr>
+                      <a:picLocks noChangeAspect="1" noChangeArrowheads="1"/>
+                    </pic:cNvPicPr>
                   </pic:nvPicPr>
                   <pic:blipFill>
-                    <a:blip r:embed="rId8">
+                    <a:blip r:embed="rId8" cstate="print">
                       <a:extLst>
                         <a:ext uri="{28A0092B-C50C-407E-A947-70E740481C1C}">
                           <a14:useLocalDpi xmlns:a14="http://schemas.microsoft.com/office/drawing/2010/main" val="0"/>
                         </a:ext>
                       </a:extLst>
                     </a:blip>
+                    <a:srcRect/>
                     <a:stretch>
                       <a:fillRect/>
                     </a:stretch>
                   </pic:blipFill>
-                  <pic:spPr>
+                  <pic:spPr bwMode="auto">
                     <a:xfrm>
                       <a:off x="0" y="0"/>
-                      <a:ext cx="6651625" cy="3657600"/>
+                      <a:ext cx="7045960" cy="3232150"/>
                     </a:xfrm>
                     <a:prstGeom prst="rect">
                       <a:avLst/>
                     </a:prstGeom>
+                    <a:noFill/>
+                    <a:ln>
+                      <a:noFill/>
+                    </a:ln>
                   </pic:spPr>
                 </pic:pic>
               </a:graphicData>
@@ -2294,6 +2313,48 @@
           </wp:anchor>
         </w:drawing>
       </w:r>
+      <w:r>
+        <w:rPr>
+          <w:rFonts w:hint="cs"/>
+          <w:i w:val="0"/>
+          <w:iCs w:val="0"/>
+          <w:sz w:val="28"/>
+          <w:szCs w:val="28"/>
+          <w:rtl/>
+          <w:lang w:val="he-IL"/>
+        </w:rPr>
+        <w:t>מודל מחלקות</w:t>
+      </w:r>
+      <w:r>
+        <w:rPr>
+          <w:rFonts w:hint="cs"/>
+          <w:sz w:val="28"/>
+          <w:szCs w:val="28"/>
+          <w:rtl/>
+          <w:lang w:val="he-IL"/>
+        </w:rPr>
+        <w:t xml:space="preserve"> </w:t>
+      </w:r>
+      <w:r>
+        <w:rPr>
+          <w:rFonts w:hint="cs"/>
+          <w:i w:val="0"/>
+          <w:iCs w:val="0"/>
+          <w:sz w:val="28"/>
+          <w:szCs w:val="28"/>
+          <w:rtl/>
+          <w:lang w:val="he-IL"/>
+        </w:rPr>
+        <w:t>לבן</w:t>
+      </w:r>
+      <w:bookmarkEnd w:id="2"/>
+    </w:p>
+    <w:p>
+      <w:pPr>
+        <w:rPr>
+          <w:rFonts w:cstheme="minorHAnsi"/>
+        </w:rPr>
+      </w:pPr>
     </w:p>
     <w:p>
       <w:pPr>
@@ -2427,7 +2488,29 @@
     </w:p>
     <w:p>
       <w:pPr>
-        <w:pStyle w:val="IntenseQuote"/>
+        <w:tabs>
+          <w:tab w:val="left" w:pos="3626"/>
+        </w:tabs>
+        <w:rPr>
+          <w:rFonts w:cstheme="minorHAnsi"/>
+          <w:rtl/>
+        </w:rPr>
+      </w:pPr>
+    </w:p>
+    <w:p>
+      <w:pPr>
+        <w:tabs>
+          <w:tab w:val="left" w:pos="3626"/>
+        </w:tabs>
+        <w:rPr>
+          <w:rFonts w:cstheme="minorHAnsi"/>
+          <w:rtl/>
+        </w:rPr>
+      </w:pPr>
+    </w:p>
+    <w:p>
+      <w:pPr>
+        <w:pStyle w:val="a7"/>
         <w:rPr>
           <w:i w:val="0"/>
           <w:iCs w:val="0"/>
@@ -2440,63 +2523,30 @@
       <w:bookmarkStart w:id="3" w:name="_Toc67068515"/>
       <w:r>
         <w:rPr>
-          <w:rFonts w:hint="cs"/>
-          <w:i w:val="0"/>
-          <w:iCs w:val="0"/>
-          <w:sz w:val="28"/>
-          <w:szCs w:val="28"/>
-          <w:rtl/>
-          <w:lang w:val="he-IL"/>
+          <w:noProof/>
         </w:rPr>
         <w:lastRenderedPageBreak/>
-        <w:t>דיאגרמת ארכיטקטורה</w:t>
-      </w:r>
-      <w:bookmarkEnd w:id="3"/>
-    </w:p>
-    <w:p>
-      <w:pPr>
-        <w:tabs>
-          <w:tab w:val="left" w:pos="3626"/>
-        </w:tabs>
-        <w:rPr>
-          <w:rFonts w:cstheme="minorHAnsi"/>
-          <w:rtl/>
-        </w:rPr>
-      </w:pPr>
-      <w:r>
-        <w:rPr>
-          <w:rStyle w:val="Emphasis"/>
-          <w:rFonts w:asciiTheme="majorHAnsi" w:eastAsiaTheme="majorEastAsia" w:hAnsiTheme="majorHAnsi" w:cstheme="majorBidi"/>
-          <w:b/>
-          <w:bCs/>
-          <w:smallCaps/>
-          <w:noProof/>
-          <w:color w:val="2F5496" w:themeColor="accent1" w:themeShade="BF"/>
-          <w:sz w:val="26"/>
-          <w:szCs w:val="26"/>
-          <w:rtl/>
-        </w:rPr>
         <w:drawing>
-          <wp:anchor distT="0" distB="0" distL="114300" distR="114300" simplePos="0" relativeHeight="251659264" behindDoc="1" locked="0" layoutInCell="1" allowOverlap="1" wp14:anchorId="3EBB1A13" wp14:editId="09D4BDA0">
+          <wp:anchor distT="0" distB="0" distL="114300" distR="114300" simplePos="0" relativeHeight="251665408" behindDoc="1" locked="0" layoutInCell="1" allowOverlap="1" wp14:anchorId="1B755903" wp14:editId="11D5B9F8">
             <wp:simplePos x="0" y="0"/>
             <wp:positionH relativeFrom="margin">
-              <wp:posOffset>-492257</wp:posOffset>
+              <wp:align>center</wp:align>
             </wp:positionH>
             <wp:positionV relativeFrom="paragraph">
-              <wp:posOffset>384416</wp:posOffset>
+              <wp:posOffset>669732</wp:posOffset>
             </wp:positionV>
-            <wp:extent cx="6480175" cy="5814695"/>
+            <wp:extent cx="5818505" cy="5799455"/>
             <wp:effectExtent l="0" t="0" r="0" b="0"/>
             <wp:wrapTight wrapText="bothSides">
               <wp:wrapPolygon edited="0">
                 <wp:start x="0" y="0"/>
-                <wp:lineTo x="0" y="21513"/>
-                <wp:lineTo x="21526" y="21513"/>
-                <wp:lineTo x="21526" y="0"/>
+                <wp:lineTo x="0" y="21498"/>
+                <wp:lineTo x="21499" y="21498"/>
+                <wp:lineTo x="21499" y="0"/>
                 <wp:lineTo x="0" y="0"/>
               </wp:wrapPolygon>
             </wp:wrapTight>
-            <wp:docPr id="2" name="תמונה 2"/>
+            <wp:docPr id="4" name="תמונה 4"/>
             <wp:cNvGraphicFramePr>
               <a:graphicFrameLocks xmlns:a="http://schemas.openxmlformats.org/drawingml/2006/main" noChangeAspect="1"/>
             </wp:cNvGraphicFramePr>
@@ -2504,8 +2554,10 @@
               <a:graphicData uri="http://schemas.openxmlformats.org/drawingml/2006/picture">
                 <pic:pic xmlns:pic="http://schemas.openxmlformats.org/drawingml/2006/picture">
                   <pic:nvPicPr>
-                    <pic:cNvPr id="2" name="תמונה 2"/>
-                    <pic:cNvPicPr/>
+                    <pic:cNvPr id="0" name="Picture 3"/>
+                    <pic:cNvPicPr>
+                      <a:picLocks noChangeAspect="1" noChangeArrowheads="1"/>
+                    </pic:cNvPicPr>
                   </pic:nvPicPr>
                   <pic:blipFill>
                     <a:blip r:embed="rId9">
@@ -2515,18 +2567,23 @@
                         </a:ext>
                       </a:extLst>
                     </a:blip>
+                    <a:srcRect/>
                     <a:stretch>
                       <a:fillRect/>
                     </a:stretch>
                   </pic:blipFill>
-                  <pic:spPr>
+                  <pic:spPr bwMode="auto">
                     <a:xfrm>
                       <a:off x="0" y="0"/>
-                      <a:ext cx="6480175" cy="5814695"/>
+                      <a:ext cx="5818505" cy="5799455"/>
                     </a:xfrm>
                     <a:prstGeom prst="rect">
                       <a:avLst/>
                     </a:prstGeom>
+                    <a:noFill/>
+                    <a:ln>
+                      <a:noFill/>
+                    </a:ln>
                   </pic:spPr>
                 </pic:pic>
               </a:graphicData>
@@ -2540,86 +2597,6 @@
           </wp:anchor>
         </w:drawing>
       </w:r>
-    </w:p>
-    <w:p>
-      <w:pPr>
-        <w:tabs>
-          <w:tab w:val="left" w:pos="3626"/>
-        </w:tabs>
-        <w:rPr>
-          <w:rFonts w:cstheme="minorHAnsi"/>
-          <w:rtl/>
-        </w:rPr>
-      </w:pPr>
-    </w:p>
-    <w:p>
-      <w:pPr>
-        <w:tabs>
-          <w:tab w:val="left" w:pos="3626"/>
-        </w:tabs>
-        <w:rPr>
-          <w:rFonts w:cstheme="minorHAnsi"/>
-          <w:rtl/>
-        </w:rPr>
-      </w:pPr>
-    </w:p>
-    <w:p>
-      <w:pPr>
-        <w:tabs>
-          <w:tab w:val="left" w:pos="3626"/>
-        </w:tabs>
-        <w:rPr>
-          <w:rFonts w:cstheme="minorHAnsi"/>
-          <w:rtl/>
-        </w:rPr>
-      </w:pPr>
-    </w:p>
-    <w:p>
-      <w:pPr>
-        <w:tabs>
-          <w:tab w:val="left" w:pos="3626"/>
-        </w:tabs>
-        <w:rPr>
-          <w:rFonts w:cstheme="minorHAnsi"/>
-          <w:rtl/>
-        </w:rPr>
-      </w:pPr>
-    </w:p>
-    <w:p>
-      <w:pPr>
-        <w:tabs>
-          <w:tab w:val="left" w:pos="3626"/>
-        </w:tabs>
-        <w:rPr>
-          <w:rFonts w:cstheme="minorHAnsi"/>
-          <w:rtl/>
-        </w:rPr>
-      </w:pPr>
-    </w:p>
-    <w:p>
-      <w:pPr>
-        <w:tabs>
-          <w:tab w:val="left" w:pos="3626"/>
-        </w:tabs>
-        <w:rPr>
-          <w:rFonts w:cstheme="minorHAnsi"/>
-          <w:rtl/>
-        </w:rPr>
-      </w:pPr>
-    </w:p>
-    <w:p>
-      <w:pPr>
-        <w:pStyle w:val="IntenseQuote"/>
-        <w:rPr>
-          <w:i w:val="0"/>
-          <w:iCs w:val="0"/>
-          <w:sz w:val="28"/>
-          <w:szCs w:val="28"/>
-          <w:rtl/>
-          <w:lang w:val="he-IL"/>
-        </w:rPr>
-      </w:pPr>
-      <w:bookmarkStart w:id="4" w:name="_Toc67068516"/>
       <w:r>
         <w:rPr>
           <w:rFonts w:hint="cs"/>
@@ -2630,10 +2607,100 @@
           <w:rtl/>
           <w:lang w:val="he-IL"/>
         </w:rPr>
-        <w:lastRenderedPageBreak/>
-        <w:t>קיום אילוצי נכונות</w:t>
-      </w:r>
-      <w:bookmarkEnd w:id="4"/>
+        <w:t>דיאגרמת ארכיטקטורה</w:t>
+      </w:r>
+      <w:bookmarkEnd w:id="3"/>
+    </w:p>
+    <w:p>
+      <w:pPr>
+        <w:tabs>
+          <w:tab w:val="left" w:pos="3626"/>
+        </w:tabs>
+        <w:rPr>
+          <w:rFonts w:cstheme="minorHAnsi"/>
+          <w:rtl/>
+        </w:rPr>
+      </w:pPr>
+    </w:p>
+    <w:p>
+      <w:pPr>
+        <w:tabs>
+          <w:tab w:val="left" w:pos="3626"/>
+        </w:tabs>
+        <w:rPr>
+          <w:rFonts w:cstheme="minorHAnsi"/>
+          <w:rtl/>
+        </w:rPr>
+      </w:pPr>
+    </w:p>
+    <w:p>
+      <w:pPr>
+        <w:tabs>
+          <w:tab w:val="left" w:pos="3626"/>
+        </w:tabs>
+        <w:rPr>
+          <w:rFonts w:cstheme="minorHAnsi"/>
+          <w:rtl/>
+        </w:rPr>
+      </w:pPr>
+    </w:p>
+    <w:p>
+      <w:pPr>
+        <w:tabs>
+          <w:tab w:val="left" w:pos="3626"/>
+        </w:tabs>
+        <w:rPr>
+          <w:rFonts w:cstheme="minorHAnsi"/>
+          <w:rtl/>
+        </w:rPr>
+      </w:pPr>
+    </w:p>
+    <w:p>
+      <w:pPr>
+        <w:tabs>
+          <w:tab w:val="left" w:pos="3626"/>
+        </w:tabs>
+        <w:rPr>
+          <w:rFonts w:cstheme="minorHAnsi"/>
+          <w:rtl/>
+        </w:rPr>
+      </w:pPr>
+    </w:p>
+    <w:p>
+      <w:pPr>
+        <w:tabs>
+          <w:tab w:val="left" w:pos="3626"/>
+        </w:tabs>
+        <w:rPr>
+          <w:rFonts w:cstheme="minorHAnsi"/>
+          <w:rtl/>
+        </w:rPr>
+      </w:pPr>
+    </w:p>
+    <w:p>
+      <w:pPr>
+        <w:tabs>
+          <w:tab w:val="left" w:pos="3626"/>
+        </w:tabs>
+        <w:rPr>
+          <w:rFonts w:cstheme="minorHAnsi"/>
+          <w:rtl/>
+        </w:rPr>
+      </w:pPr>
+    </w:p>
+    <w:p>
+      <w:pPr>
+        <w:pStyle w:val="a7"/>
+        <w:rPr>
+          <w:i w:val="0"/>
+          <w:iCs w:val="0"/>
+          <w:sz w:val="28"/>
+          <w:szCs w:val="28"/>
+          <w:rtl/>
+          <w:lang w:val="he-IL"/>
+        </w:rPr>
+      </w:pPr>
+      <w:bookmarkStart w:id="4" w:name="_Toc67068516"/>
       <w:r>
         <w:rPr>
           <w:rFonts w:hint="cs"/>
@@ -2644,12 +2711,26 @@
           <w:rtl/>
           <w:lang w:val="he-IL"/>
         </w:rPr>
+        <w:lastRenderedPageBreak/>
+        <w:t>קיום אילוצי נכונות</w:t>
+      </w:r>
+      <w:bookmarkEnd w:id="4"/>
+      <w:r>
+        <w:rPr>
+          <w:rFonts w:hint="cs"/>
+          <w:i w:val="0"/>
+          <w:iCs w:val="0"/>
+          <w:sz w:val="28"/>
+          <w:szCs w:val="28"/>
+          <w:rtl/>
+          <w:lang w:val="he-IL"/>
+        </w:rPr>
         <w:t xml:space="preserve"> </w:t>
       </w:r>
     </w:p>
     <w:tbl>
       <w:tblPr>
-        <w:tblStyle w:val="GridTable5Dark-Accent5"/>
+        <w:tblStyle w:val="5-5"/>
         <w:tblpPr w:leftFromText="180" w:rightFromText="180" w:vertAnchor="text" w:horzAnchor="page" w:tblpX="1333" w:tblpY="172"/>
         <w:bidiVisual/>
         <w:tblW w:w="9268" w:type="dxa"/>
@@ -2819,12 +2900,14 @@
               </w:rPr>
               <w:t xml:space="preserve"> על </w:t>
             </w:r>
+            <w:proofErr w:type="spellStart"/>
             <w:r>
               <w:rPr>
                 <w:rFonts w:cstheme="minorHAnsi"/>
               </w:rPr>
               <w:t>UserAndPermissionFacade</w:t>
             </w:r>
+            <w:proofErr w:type="spellEnd"/>
             <w:r>
               <w:rPr>
                 <w:rFonts w:cstheme="minorHAnsi" w:hint="cs"/>
@@ -2912,12 +2995,14 @@
               </w:rPr>
               <w:t xml:space="preserve"> על </w:t>
             </w:r>
+            <w:proofErr w:type="spellStart"/>
             <w:r>
               <w:rPr>
                 <w:rFonts w:cstheme="minorHAnsi"/>
               </w:rPr>
               <w:t>UserAndPermissionFacade</w:t>
             </w:r>
+            <w:proofErr w:type="spellEnd"/>
           </w:p>
         </w:tc>
       </w:tr>
@@ -3008,12 +3093,14 @@
               </w:rPr>
               <w:t xml:space="preserve"> בין </w:t>
             </w:r>
+            <w:proofErr w:type="spellStart"/>
             <w:r>
               <w:rPr>
                 <w:rFonts w:cstheme="minorHAnsi"/>
               </w:rPr>
               <w:t>RegisteredUser</w:t>
             </w:r>
+            <w:proofErr w:type="spellEnd"/>
             <w:r>
               <w:rPr>
                 <w:rFonts w:cstheme="minorHAnsi" w:hint="cs"/>
@@ -3121,12 +3208,14 @@
               </w:rPr>
               <w:t xml:space="preserve"> ל- </w:t>
             </w:r>
+            <w:proofErr w:type="spellStart"/>
             <w:r>
               <w:rPr>
                 <w:rFonts w:cstheme="minorHAnsi"/>
               </w:rPr>
               <w:t>RegisteredUser</w:t>
             </w:r>
+            <w:proofErr w:type="spellEnd"/>
           </w:p>
         </w:tc>
       </w:tr>
@@ -3220,12 +3309,14 @@
               </w:rPr>
               <w:t xml:space="preserve"> משתמש ב- </w:t>
             </w:r>
+            <w:proofErr w:type="spellStart"/>
             <w:r>
               <w:rPr>
                 <w:rFonts w:cstheme="minorHAnsi"/>
               </w:rPr>
               <w:t>PolicyManager</w:t>
             </w:r>
+            <w:proofErr w:type="spellEnd"/>
             <w:r>
               <w:rPr>
                 <w:rFonts w:cstheme="minorHAnsi" w:hint="cs"/>
@@ -3233,12 +3324,14 @@
               </w:rPr>
               <w:t xml:space="preserve"> אשר מחזיק לפחות אובייקט אחד של </w:t>
             </w:r>
+            <w:proofErr w:type="spellStart"/>
             <w:r>
               <w:rPr>
                 <w:rFonts w:cstheme="minorHAnsi"/>
               </w:rPr>
               <w:t>PurchasePolicy</w:t>
             </w:r>
+            <w:proofErr w:type="spellEnd"/>
             <w:r>
               <w:rPr>
                 <w:rFonts w:cstheme="minorHAnsi" w:hint="cs"/>
@@ -3246,12 +3339,14 @@
               </w:rPr>
               <w:t xml:space="preserve"> ואובייקט אחד של </w:t>
             </w:r>
+            <w:proofErr w:type="spellStart"/>
             <w:r>
               <w:rPr>
                 <w:rFonts w:cstheme="minorHAnsi"/>
               </w:rPr>
               <w:t>DiscountPolicy</w:t>
             </w:r>
+            <w:proofErr w:type="spellEnd"/>
             <w:r>
               <w:rPr>
                 <w:rFonts w:cstheme="minorHAnsi" w:hint="cs"/>
@@ -3337,12 +3432,14 @@
               </w:rPr>
               <w:t xml:space="preserve"> משתמש ב- </w:t>
             </w:r>
+            <w:proofErr w:type="spellStart"/>
             <w:r>
               <w:rPr>
                 <w:rFonts w:cstheme="minorHAnsi"/>
               </w:rPr>
               <w:t>PolicyManager</w:t>
             </w:r>
+            <w:proofErr w:type="spellEnd"/>
             <w:r>
               <w:rPr>
                 <w:rFonts w:cstheme="minorHAnsi" w:hint="cs"/>
@@ -3350,12 +3447,14 @@
               </w:rPr>
               <w:t xml:space="preserve"> אשר מחזיק לפחות אובייקט אחד של </w:t>
             </w:r>
+            <w:proofErr w:type="spellStart"/>
             <w:r>
               <w:rPr>
                 <w:rFonts w:cstheme="minorHAnsi"/>
               </w:rPr>
               <w:t>PurchasePolicy</w:t>
             </w:r>
+            <w:proofErr w:type="spellEnd"/>
             <w:r>
               <w:rPr>
                 <w:rFonts w:cstheme="minorHAnsi" w:hint="cs"/>
@@ -3363,12 +3462,14 @@
               </w:rPr>
               <w:t xml:space="preserve"> ואובייקט אחד של </w:t>
             </w:r>
+            <w:proofErr w:type="spellStart"/>
             <w:r>
               <w:rPr>
                 <w:rFonts w:cstheme="minorHAnsi"/>
               </w:rPr>
               <w:t>DiscountPolicy</w:t>
             </w:r>
+            <w:proofErr w:type="spellEnd"/>
           </w:p>
         </w:tc>
       </w:tr>
@@ -3440,12 +3541,14 @@
               </w:rPr>
               <w:t xml:space="preserve">קרדינליות בין </w:t>
             </w:r>
+            <w:proofErr w:type="spellStart"/>
             <w:r>
               <w:rPr>
                 <w:rFonts w:cstheme="minorHAnsi"/>
               </w:rPr>
               <w:t>ShoppingCart</w:t>
             </w:r>
+            <w:proofErr w:type="spellEnd"/>
             <w:r>
               <w:rPr>
                 <w:rFonts w:cstheme="minorHAnsi" w:hint="cs"/>
@@ -3453,12 +3556,14 @@
               </w:rPr>
               <w:t xml:space="preserve"> ל- </w:t>
             </w:r>
+            <w:proofErr w:type="spellStart"/>
             <w:r>
               <w:rPr>
                 <w:rFonts w:cstheme="minorHAnsi"/>
               </w:rPr>
               <w:t>ShoppingBag</w:t>
             </w:r>
+            <w:proofErr w:type="spellEnd"/>
             <w:r>
               <w:rPr>
                 <w:rFonts w:cstheme="minorHAnsi" w:hint="cs"/>
@@ -3572,12 +3677,14 @@
                 <w:rtl/>
               </w:rPr>
             </w:pPr>
+            <w:proofErr w:type="spellStart"/>
             <w:r>
               <w:rPr>
                 <w:rFonts w:cstheme="minorHAnsi"/>
               </w:rPr>
               <w:t>ShoppingBag</w:t>
             </w:r>
+            <w:proofErr w:type="spellEnd"/>
             <w:r>
               <w:rPr>
                 <w:rFonts w:cstheme="minorHAnsi" w:hint="cs"/>
@@ -3714,12 +3821,14 @@
               </w:rPr>
               <w:t xml:space="preserve">התשלום נעשה דרך </w:t>
             </w:r>
+            <w:proofErr w:type="spellStart"/>
             <w:r>
               <w:rPr>
                 <w:rFonts w:cstheme="minorHAnsi"/>
               </w:rPr>
               <w:t>ShoppingCart</w:t>
             </w:r>
+            <w:proofErr w:type="spellEnd"/>
             <w:r>
               <w:rPr>
                 <w:rFonts w:cstheme="minorHAnsi" w:hint="cs"/>
@@ -4038,12 +4147,14 @@
                 <w:rtl/>
               </w:rPr>
             </w:pPr>
+            <w:proofErr w:type="spellStart"/>
             <w:r>
               <w:rPr>
                 <w:rFonts w:cstheme="minorHAnsi"/>
               </w:rPr>
               <w:t>ShoppingCart</w:t>
             </w:r>
+            <w:proofErr w:type="spellEnd"/>
             <w:r>
               <w:rPr>
                 <w:rFonts w:cstheme="minorHAnsi" w:hint="cs"/>
@@ -4151,12 +4262,14 @@
               </w:rPr>
               <w:t xml:space="preserve">ל- </w:t>
             </w:r>
+            <w:proofErr w:type="spellStart"/>
             <w:r>
               <w:rPr>
                 <w:rFonts w:cstheme="minorHAnsi"/>
               </w:rPr>
               <w:t>StoreOwner</w:t>
             </w:r>
+            <w:proofErr w:type="spellEnd"/>
             <w:r>
               <w:rPr>
                 <w:rFonts w:cstheme="minorHAnsi" w:hint="cs"/>
@@ -4177,12 +4290,14 @@
               </w:rPr>
               <w:t xml:space="preserve"> אל </w:t>
             </w:r>
+            <w:proofErr w:type="spellStart"/>
             <w:r>
               <w:rPr>
                 <w:rFonts w:cstheme="minorHAnsi"/>
               </w:rPr>
               <w:t>StoreOwner</w:t>
             </w:r>
+            <w:proofErr w:type="spellEnd"/>
             <w:r>
               <w:rPr>
                 <w:rFonts w:cstheme="minorHAnsi" w:hint="cs"/>
@@ -4203,12 +4318,14 @@
               </w:rPr>
               <w:t xml:space="preserve"> על </w:t>
             </w:r>
+            <w:proofErr w:type="spellStart"/>
             <w:r>
               <w:rPr>
                 <w:rFonts w:cstheme="minorHAnsi"/>
               </w:rPr>
               <w:t>StoreOwner</w:t>
             </w:r>
+            <w:proofErr w:type="spellEnd"/>
           </w:p>
         </w:tc>
       </w:tr>
@@ -4285,36 +4402,38 @@
               </w:rPr>
               <w:t xml:space="preserve"> על </w:t>
             </w:r>
+            <w:proofErr w:type="spellStart"/>
             <w:r>
               <w:rPr>
                 <w:rFonts w:cstheme="minorHAnsi"/>
               </w:rPr>
               <w:t>StoreFacade</w:t>
             </w:r>
+            <w:proofErr w:type="spellEnd"/>
           </w:p>
         </w:tc>
       </w:tr>
     </w:tbl>
     <w:p>
       <w:pPr>
-        <w:pStyle w:val="Heading1"/>
-        <w:rPr>
-          <w:rtl/>
-        </w:rPr>
-      </w:pPr>
-    </w:p>
-    <w:p>
-      <w:pPr>
-        <w:rPr>
-          <w:rtl/>
-        </w:rPr>
-      </w:pPr>
-    </w:p>
-    <w:p>
-      <w:pPr>
-        <w:pStyle w:val="IntenseQuote"/>
-        <w:rPr>
-          <w:rStyle w:val="Emphasis"/>
+        <w:pStyle w:val="1"/>
+        <w:rPr>
+          <w:rtl/>
+        </w:rPr>
+      </w:pPr>
+    </w:p>
+    <w:p>
+      <w:pPr>
+        <w:rPr>
+          <w:rtl/>
+        </w:rPr>
+      </w:pPr>
+    </w:p>
+    <w:p>
+      <w:pPr>
+        <w:pStyle w:val="a7"/>
+        <w:rPr>
+          <w:rStyle w:val="ad"/>
           <w:rFonts w:cstheme="majorBidi"/>
           <w:b/>
           <w:bCs/>
@@ -5738,7 +5857,7 @@
     </w:p>
     <w:p>
       <w:pPr>
-        <w:pStyle w:val="ListParagraph"/>
+        <w:pStyle w:val="aa"/>
         <w:numPr>
           <w:ilvl w:val="0"/>
           <w:numId w:val="6"/>
@@ -5759,7 +5878,7 @@
     </w:p>
     <w:p>
       <w:pPr>
-        <w:pStyle w:val="ListParagraph"/>
+        <w:pStyle w:val="aa"/>
         <w:numPr>
           <w:ilvl w:val="0"/>
           <w:numId w:val="6"/>
@@ -6563,7 +6682,7 @@
     </w:p>
     <w:p>
       <w:pPr>
-        <w:pStyle w:val="ListParagraph"/>
+        <w:pStyle w:val="aa"/>
         <w:numPr>
           <w:ilvl w:val="0"/>
           <w:numId w:val="7"/>
@@ -6585,7 +6704,7 @@
     </w:p>
     <w:p>
       <w:pPr>
-        <w:pStyle w:val="ListParagraph"/>
+        <w:pStyle w:val="aa"/>
         <w:numPr>
           <w:ilvl w:val="0"/>
           <w:numId w:val="7"/>
@@ -8026,7 +8145,23 @@
                 <w:rFonts w:asciiTheme="majorHAnsi" w:hAnsiTheme="majorHAnsi" w:cstheme="majorHAnsi"/>
                 <w:rtl/>
               </w:rPr>
-              <w:t>המערכת מוציאה מבסיס הנתונים את המוצרים, מסננת אותם וממינת אותם ומחזירה את התוצאות הסופיות</w:t>
+              <w:t xml:space="preserve">המערכת מוציאה מבסיס הנתונים את המוצרים, מסננת אותם </w:t>
+            </w:r>
+            <w:proofErr w:type="spellStart"/>
+            <w:r>
+              <w:rPr>
+                <w:rFonts w:asciiTheme="majorHAnsi" w:hAnsiTheme="majorHAnsi" w:cstheme="majorHAnsi"/>
+                <w:rtl/>
+              </w:rPr>
+              <w:t>וממינת</w:t>
+            </w:r>
+            <w:proofErr w:type="spellEnd"/>
+            <w:r>
+              <w:rPr>
+                <w:rFonts w:asciiTheme="majorHAnsi" w:hAnsiTheme="majorHAnsi" w:cstheme="majorHAnsi"/>
+                <w:rtl/>
+              </w:rPr>
+              <w:t xml:space="preserve"> אותם ומחזירה את התוצאות הסופיות</w:t>
             </w:r>
           </w:p>
         </w:tc>
@@ -8597,7 +8732,23 @@
                 <w:rFonts w:asciiTheme="majorHAnsi" w:hAnsiTheme="majorHAnsi" w:cstheme="majorHAnsi"/>
                 <w:rtl/>
               </w:rPr>
-              <w:t>המערכת מוציאה מבסיס הנתונים את המוצרים, מסננת אותם וממינת אותם ומחזירה את התוצאות הסופיות</w:t>
+              <w:t xml:space="preserve">המערכת מוציאה מבסיס הנתונים את המוצרים, מסננת אותם </w:t>
+            </w:r>
+            <w:proofErr w:type="spellStart"/>
+            <w:r>
+              <w:rPr>
+                <w:rFonts w:asciiTheme="majorHAnsi" w:hAnsiTheme="majorHAnsi" w:cstheme="majorHAnsi"/>
+                <w:rtl/>
+              </w:rPr>
+              <w:t>וממינת</w:t>
+            </w:r>
+            <w:proofErr w:type="spellEnd"/>
+            <w:r>
+              <w:rPr>
+                <w:rFonts w:asciiTheme="majorHAnsi" w:hAnsiTheme="majorHAnsi" w:cstheme="majorHAnsi"/>
+                <w:rtl/>
+              </w:rPr>
+              <w:t xml:space="preserve"> אותם ומחזירה את התוצאות הסופיות</w:t>
             </w:r>
           </w:p>
         </w:tc>
@@ -9693,6 +9844,7 @@
           <w:rtl/>
         </w:rPr>
       </w:pPr>
+      <w:proofErr w:type="gramStart"/>
       <w:r>
         <w:rPr>
           <w:rFonts w:asciiTheme="majorHAnsi" w:hAnsiTheme="majorHAnsi" w:cstheme="majorHAnsi"/>
@@ -9704,7 +9856,15 @@
           <w:rFonts w:asciiTheme="majorHAnsi" w:hAnsiTheme="majorHAnsi" w:cstheme="majorHAnsi"/>
           <w:rtl/>
         </w:rPr>
-        <w:t xml:space="preserve">. </w:t>
+        <w:t>.</w:t>
+      </w:r>
+      <w:proofErr w:type="gramEnd"/>
+      <w:r>
+        <w:rPr>
+          <w:rFonts w:asciiTheme="majorHAnsi" w:hAnsiTheme="majorHAnsi" w:cstheme="majorHAnsi"/>
+          <w:rtl/>
+        </w:rPr>
+        <w:t xml:space="preserve"> </w:t>
       </w:r>
       <w:r>
         <w:rPr>
@@ -20800,7 +20960,23 @@
           <w:rFonts w:asciiTheme="majorHAnsi" w:hAnsiTheme="majorHAnsi" w:cstheme="majorHAnsi"/>
           <w:rtl/>
         </w:rPr>
-        <w:t>2. אם המנוי כבר נחשב לבעל חנות.מנהל בחנות המדוברת, המערכת מתריעה על כך.</w:t>
+        <w:t xml:space="preserve">2. אם המנוי כבר נחשב לבעל </w:t>
+      </w:r>
+      <w:proofErr w:type="spellStart"/>
+      <w:r>
+        <w:rPr>
+          <w:rFonts w:asciiTheme="majorHAnsi" w:hAnsiTheme="majorHAnsi" w:cstheme="majorHAnsi"/>
+          <w:rtl/>
+        </w:rPr>
+        <w:t>חנות.מנהל</w:t>
+      </w:r>
+      <w:proofErr w:type="spellEnd"/>
+      <w:r>
+        <w:rPr>
+          <w:rFonts w:asciiTheme="majorHAnsi" w:hAnsiTheme="majorHAnsi" w:cstheme="majorHAnsi"/>
+          <w:rtl/>
+        </w:rPr>
+        <w:t xml:space="preserve"> בחנות המדוברת, המערכת מתריעה על כך.</w:t>
       </w:r>
     </w:p>
     <w:p>
@@ -25711,7 +25887,7 @@
     </w:p>
     <w:p>
       <w:pPr>
-        <w:pStyle w:val="ListParagraph"/>
+        <w:pStyle w:val="aa"/>
         <w:numPr>
           <w:ilvl w:val="0"/>
           <w:numId w:val="8"/>
@@ -25732,7 +25908,7 @@
     </w:p>
     <w:p>
       <w:pPr>
-        <w:pStyle w:val="ListParagraph"/>
+        <w:pStyle w:val="aa"/>
         <w:numPr>
           <w:ilvl w:val="0"/>
           <w:numId w:val="8"/>
@@ -25753,7 +25929,7 @@
     </w:p>
     <w:p>
       <w:pPr>
-        <w:pStyle w:val="ListParagraph"/>
+        <w:pStyle w:val="aa"/>
         <w:numPr>
           <w:ilvl w:val="0"/>
           <w:numId w:val="8"/>
@@ -25797,7 +25973,7 @@
     </w:p>
     <w:p>
       <w:pPr>
-        <w:pStyle w:val="ListParagraph"/>
+        <w:pStyle w:val="aa"/>
         <w:numPr>
           <w:ilvl w:val="0"/>
           <w:numId w:val="8"/>
@@ -25818,7 +25994,7 @@
     </w:p>
     <w:p>
       <w:pPr>
-        <w:pStyle w:val="ListParagraph"/>
+        <w:pStyle w:val="aa"/>
         <w:numPr>
           <w:ilvl w:val="0"/>
           <w:numId w:val="8"/>
@@ -25861,7 +26037,7 @@
     </w:p>
     <w:p>
       <w:pPr>
-        <w:pStyle w:val="ListParagraph"/>
+        <w:pStyle w:val="aa"/>
         <w:numPr>
           <w:ilvl w:val="0"/>
           <w:numId w:val="8"/>
@@ -25882,7 +26058,7 @@
     </w:p>
     <w:p>
       <w:pPr>
-        <w:pStyle w:val="ListParagraph"/>
+        <w:pStyle w:val="aa"/>
         <w:numPr>
           <w:ilvl w:val="0"/>
           <w:numId w:val="8"/>
@@ -25925,7 +26101,7 @@
     </w:p>
     <w:p>
       <w:pPr>
-        <w:pStyle w:val="ListParagraph"/>
+        <w:pStyle w:val="aa"/>
         <w:numPr>
           <w:ilvl w:val="0"/>
           <w:numId w:val="8"/>
@@ -25946,7 +26122,7 @@
     </w:p>
     <w:p>
       <w:pPr>
-        <w:pStyle w:val="ListParagraph"/>
+        <w:pStyle w:val="aa"/>
         <w:numPr>
           <w:ilvl w:val="0"/>
           <w:numId w:val="8"/>
@@ -26325,7 +26501,7 @@
     </w:p>
     <w:p>
       <w:pPr>
-        <w:pStyle w:val="ListParagraph"/>
+        <w:pStyle w:val="aa"/>
         <w:numPr>
           <w:ilvl w:val="0"/>
           <w:numId w:val="8"/>
@@ -26346,7 +26522,7 @@
     </w:p>
     <w:p>
       <w:pPr>
-        <w:pStyle w:val="ListParagraph"/>
+        <w:pStyle w:val="aa"/>
         <w:numPr>
           <w:ilvl w:val="0"/>
           <w:numId w:val="8"/>
@@ -26390,7 +26566,7 @@
     </w:p>
     <w:p>
       <w:pPr>
-        <w:pStyle w:val="ListParagraph"/>
+        <w:pStyle w:val="aa"/>
         <w:numPr>
           <w:ilvl w:val="0"/>
           <w:numId w:val="8"/>
@@ -26411,7 +26587,7 @@
     </w:p>
     <w:p>
       <w:pPr>
-        <w:pStyle w:val="ListParagraph"/>
+        <w:pStyle w:val="aa"/>
         <w:numPr>
           <w:ilvl w:val="0"/>
           <w:numId w:val="8"/>
@@ -26454,7 +26630,7 @@
     </w:p>
     <w:p>
       <w:pPr>
-        <w:pStyle w:val="ListParagraph"/>
+        <w:pStyle w:val="aa"/>
         <w:numPr>
           <w:ilvl w:val="0"/>
           <w:numId w:val="8"/>
@@ -26498,7 +26674,7 @@
     </w:p>
     <w:p>
       <w:pPr>
-        <w:pStyle w:val="ListParagraph"/>
+        <w:pStyle w:val="aa"/>
         <w:numPr>
           <w:ilvl w:val="0"/>
           <w:numId w:val="8"/>
@@ -26518,7 +26694,7 @@
     </w:p>
     <w:p>
       <w:pPr>
-        <w:pStyle w:val="ListParagraph"/>
+        <w:pStyle w:val="aa"/>
         <w:numPr>
           <w:ilvl w:val="0"/>
           <w:numId w:val="8"/>
@@ -26678,7 +26854,7 @@
 <w:ftr xmlns:wpc="http://schemas.microsoft.com/office/word/2010/wordprocessingCanvas" xmlns:cx="http://schemas.microsoft.com/office/drawing/2014/chartex" xmlns:cx1="http://schemas.microsoft.com/office/drawing/2015/9/8/chartex" xmlns:cx2="http://schemas.microsoft.com/office/drawing/2015/10/21/chartex" xmlns:cx3="http://schemas.microsoft.com/office/drawing/2016/5/9/chartex" xmlns:cx4="http://schemas.microsoft.com/office/drawing/2016/5/10/chartex" xmlns:cx5="http://schemas.microsoft.com/office/drawing/2016/5/11/chartex" xmlns:cx6="http://schemas.microsoft.com/office/drawing/2016/5/12/chartex" xmlns:cx7="http://schemas.microsoft.com/office/drawing/2016/5/13/chartex" xmlns:cx8="http://schemas.microsoft.com/office/drawing/2016/5/14/chartex" xmlns:mc="http://schemas.openxmlformats.org/markup-compatibility/2006" xmlns:aink="http://schemas.microsoft.com/office/drawing/2016/ink" xmlns:am3d="http://schemas.microsoft.com/office/drawing/2017/model3d" xmlns:o="urn:schemas-microsoft-com:office:office" xmlns:r="http://schemas.openxmlformats.org/officeDocument/2006/relationships" xmlns:m="http://schemas.openxmlformats.org/officeDocument/2006/math" xmlns:v="urn:schemas-microsoft-com:vml" xmlns:wp14="http://schemas.microsoft.com/office/word/2010/wordprocessingDrawing" xmlns:wp="http://schemas.openxmlformats.org/drawingml/2006/wordprocessingDrawing" xmlns:w10="urn:schemas-microsoft-com:office:word" xmlns:w="http://schemas.openxmlformats.org/wordprocessingml/2006/main" xmlns:w14="http://schemas.microsoft.com/office/word/2010/wordml" xmlns:w15="http://schemas.microsoft.com/office/word/2012/wordml" xmlns:w16cex="http://schemas.microsoft.com/office/word/2018/wordml/cex" xmlns:w16cid="http://schemas.microsoft.com/office/word/2016/wordml/cid" xmlns:w16="http://schemas.microsoft.com/office/word/2018/wordml" xmlns:w16sdtdh="http://schemas.microsoft.com/office/word/2020/wordml/sdtdatahash" xmlns:w16se="http://schemas.microsoft.com/office/word/2015/wordml/symex" xmlns:wpg="http://schemas.microsoft.com/office/word/2010/wordprocessingGroup" xmlns:wpi="http://schemas.microsoft.com/office/word/2010/wordprocessingInk" xmlns:wne="http://schemas.microsoft.com/office/word/2006/wordml" xmlns:wps="http://schemas.microsoft.com/office/word/2010/wordprocessingShape" mc:Ignorable="w14 w15 w16se w16cid w16 w16cex w16sdtdh wp14">
   <w:p>
     <w:pPr>
-      <w:pStyle w:val="Footer"/>
+      <w:pStyle w:val="a5"/>
     </w:pPr>
     <w:r>
       <w:fldChar w:fldCharType="begin"/>
@@ -26809,7 +26985,7 @@
                         <w:txbxContent>
                           <w:p>
                             <w:pPr>
-                              <w:pStyle w:val="Footer"/>
+                              <w:pStyle w:val="a5"/>
                               <w:jc w:val="right"/>
                             </w:pPr>
                             <w:sdt>
@@ -26912,7 +27088,7 @@
                   <w:txbxContent>
                     <w:p>
                       <w:pPr>
-                        <w:pStyle w:val="Footer"/>
+                        <w:pStyle w:val="a5"/>
                         <w:jc w:val="right"/>
                       </w:pPr>
                       <w:sdt>
@@ -27595,15 +27771,6 @@
   </w:num>
   <w:num w:numId="8">
     <w:abstractNumId w:val="3"/>
-    <w:lvlOverride w:ilvl="0"/>
-    <w:lvlOverride w:ilvl="1"/>
-    <w:lvlOverride w:ilvl="2"/>
-    <w:lvlOverride w:ilvl="3"/>
-    <w:lvlOverride w:ilvl="4"/>
-    <w:lvlOverride w:ilvl="5"/>
-    <w:lvlOverride w:ilvl="6"/>
-    <w:lvlOverride w:ilvl="7"/>
-    <w:lvlOverride w:ilvl="8"/>
   </w:num>
 </w:numbering>
 </file>
@@ -28003,18 +28170,18 @@
     <w:lsdException w:name="Unresolved Mention" w:semiHidden="1" w:unhideWhenUsed="1"/>
     <w:lsdException w:name="Smart Link" w:semiHidden="1" w:unhideWhenUsed="1"/>
   </w:latentStyles>
-  <w:style w:type="paragraph" w:default="1" w:styleId="Normal">
+  <w:style w:type="paragraph" w:default="1" w:styleId="a">
     <w:name w:val="Normal"/>
     <w:qFormat/>
     <w:pPr>
       <w:bidi/>
     </w:pPr>
   </w:style>
-  <w:style w:type="paragraph" w:styleId="Heading1">
+  <w:style w:type="paragraph" w:styleId="1">
     <w:name w:val="heading 1"/>
-    <w:basedOn w:val="Normal"/>
-    <w:next w:val="Normal"/>
-    <w:link w:val="Heading1Char"/>
+    <w:basedOn w:val="a"/>
+    <w:next w:val="a"/>
+    <w:link w:val="10"/>
     <w:uiPriority w:val="9"/>
     <w:qFormat/>
     <w:rsid w:val="005C28F5"/>
@@ -28031,11 +28198,11 @@
       <w:szCs w:val="32"/>
     </w:rPr>
   </w:style>
-  <w:style w:type="paragraph" w:styleId="Heading2">
+  <w:style w:type="paragraph" w:styleId="2">
     <w:name w:val="heading 2"/>
-    <w:basedOn w:val="Normal"/>
-    <w:next w:val="Normal"/>
-    <w:link w:val="Heading2Char"/>
+    <w:basedOn w:val="a"/>
+    <w:next w:val="a"/>
+    <w:link w:val="20"/>
     <w:uiPriority w:val="9"/>
     <w:unhideWhenUsed/>
     <w:qFormat/>
@@ -28053,11 +28220,11 @@
       <w:szCs w:val="26"/>
     </w:rPr>
   </w:style>
-  <w:style w:type="paragraph" w:styleId="Heading3">
+  <w:style w:type="paragraph" w:styleId="3">
     <w:name w:val="heading 3"/>
-    <w:basedOn w:val="Normal"/>
-    <w:next w:val="Normal"/>
-    <w:link w:val="Heading3Char"/>
+    <w:basedOn w:val="a"/>
+    <w:next w:val="a"/>
+    <w:link w:val="30"/>
     <w:uiPriority w:val="9"/>
     <w:semiHidden/>
     <w:unhideWhenUsed/>
@@ -28078,11 +28245,11 @@
       <w:lang w:val="en"/>
     </w:rPr>
   </w:style>
-  <w:style w:type="paragraph" w:styleId="Heading4">
+  <w:style w:type="paragraph" w:styleId="4">
     <w:name w:val="heading 4"/>
-    <w:basedOn w:val="Normal"/>
-    <w:next w:val="Normal"/>
-    <w:link w:val="Heading4Char"/>
+    <w:basedOn w:val="a"/>
+    <w:next w:val="a"/>
+    <w:link w:val="40"/>
     <w:uiPriority w:val="9"/>
     <w:semiHidden/>
     <w:unhideWhenUsed/>
@@ -28103,11 +28270,11 @@
       <w:lang w:val="en"/>
     </w:rPr>
   </w:style>
-  <w:style w:type="paragraph" w:styleId="Heading5">
+  <w:style w:type="paragraph" w:styleId="5">
     <w:name w:val="heading 5"/>
-    <w:basedOn w:val="Normal"/>
-    <w:next w:val="Normal"/>
-    <w:link w:val="Heading5Char"/>
+    <w:basedOn w:val="a"/>
+    <w:next w:val="a"/>
+    <w:link w:val="50"/>
     <w:uiPriority w:val="9"/>
     <w:semiHidden/>
     <w:unhideWhenUsed/>
@@ -28126,11 +28293,11 @@
       <w:lang w:val="en"/>
     </w:rPr>
   </w:style>
-  <w:style w:type="paragraph" w:styleId="Heading6">
+  <w:style w:type="paragraph" w:styleId="6">
     <w:name w:val="heading 6"/>
-    <w:basedOn w:val="Normal"/>
-    <w:next w:val="Normal"/>
-    <w:link w:val="Heading6Char"/>
+    <w:basedOn w:val="a"/>
+    <w:next w:val="a"/>
+    <w:link w:val="60"/>
     <w:uiPriority w:val="9"/>
     <w:semiHidden/>
     <w:unhideWhenUsed/>
@@ -28150,13 +28317,13 @@
       <w:lang w:val="en"/>
     </w:rPr>
   </w:style>
-  <w:style w:type="character" w:default="1" w:styleId="DefaultParagraphFont">
+  <w:style w:type="character" w:default="1" w:styleId="a0">
     <w:name w:val="Default Paragraph Font"/>
     <w:uiPriority w:val="1"/>
     <w:semiHidden/>
     <w:unhideWhenUsed/>
   </w:style>
-  <w:style w:type="table" w:default="1" w:styleId="TableNormal">
+  <w:style w:type="table" w:default="1" w:styleId="a1">
     <w:name w:val="Normal Table"/>
     <w:uiPriority w:val="99"/>
     <w:semiHidden/>
@@ -28171,16 +28338,16 @@
       </w:tblCellMar>
     </w:tblPr>
   </w:style>
-  <w:style w:type="numbering" w:default="1" w:styleId="NoList">
+  <w:style w:type="numbering" w:default="1" w:styleId="a2">
     <w:name w:val="No List"/>
     <w:uiPriority w:val="99"/>
     <w:semiHidden/>
     <w:unhideWhenUsed/>
   </w:style>
-  <w:style w:type="paragraph" w:styleId="Header">
+  <w:style w:type="paragraph" w:styleId="a3">
     <w:name w:val="header"/>
-    <w:basedOn w:val="Normal"/>
-    <w:link w:val="HeaderChar"/>
+    <w:basedOn w:val="a"/>
+    <w:link w:val="a4"/>
     <w:uiPriority w:val="99"/>
     <w:unhideWhenUsed/>
     <w:rsid w:val="00663716"/>
@@ -28192,17 +28359,17 @@
       <w:spacing w:after="0" w:line="240" w:lineRule="auto"/>
     </w:pPr>
   </w:style>
-  <w:style w:type="character" w:customStyle="1" w:styleId="HeaderChar">
-    <w:name w:val="Header Char"/>
-    <w:basedOn w:val="DefaultParagraphFont"/>
-    <w:link w:val="Header"/>
+  <w:style w:type="character" w:customStyle="1" w:styleId="a4">
+    <w:name w:val="כותרת עליונה תו"/>
+    <w:basedOn w:val="a0"/>
+    <w:link w:val="a3"/>
     <w:uiPriority w:val="99"/>
     <w:rsid w:val="00663716"/>
   </w:style>
-  <w:style w:type="paragraph" w:styleId="Footer">
+  <w:style w:type="paragraph" w:styleId="a5">
     <w:name w:val="footer"/>
-    <w:basedOn w:val="Normal"/>
-    <w:link w:val="FooterChar"/>
+    <w:basedOn w:val="a"/>
+    <w:link w:val="a6"/>
     <w:uiPriority w:val="99"/>
     <w:unhideWhenUsed/>
     <w:rsid w:val="00663716"/>
@@ -28214,18 +28381,18 @@
       <w:spacing w:after="0" w:line="240" w:lineRule="auto"/>
     </w:pPr>
   </w:style>
-  <w:style w:type="character" w:customStyle="1" w:styleId="FooterChar">
-    <w:name w:val="Footer Char"/>
-    <w:basedOn w:val="DefaultParagraphFont"/>
-    <w:link w:val="Footer"/>
+  <w:style w:type="character" w:customStyle="1" w:styleId="a6">
+    <w:name w:val="כותרת תחתונה תו"/>
+    <w:basedOn w:val="a0"/>
+    <w:link w:val="a5"/>
     <w:uiPriority w:val="99"/>
     <w:rsid w:val="00663716"/>
   </w:style>
-  <w:style w:type="paragraph" w:styleId="IntenseQuote">
+  <w:style w:type="paragraph" w:styleId="a7">
     <w:name w:val="Intense Quote"/>
-    <w:basedOn w:val="Normal"/>
-    <w:next w:val="Normal"/>
-    <w:link w:val="IntenseQuoteChar"/>
+    <w:basedOn w:val="a"/>
+    <w:next w:val="a"/>
+    <w:link w:val="a8"/>
     <w:uiPriority w:val="30"/>
     <w:qFormat/>
     <w:rsid w:val="005C28F5"/>
@@ -28244,10 +28411,10 @@
       <w:color w:val="4472C4" w:themeColor="accent1"/>
     </w:rPr>
   </w:style>
-  <w:style w:type="character" w:customStyle="1" w:styleId="IntenseQuoteChar">
-    <w:name w:val="Intense Quote Char"/>
-    <w:basedOn w:val="DefaultParagraphFont"/>
-    <w:link w:val="IntenseQuote"/>
+  <w:style w:type="character" w:customStyle="1" w:styleId="a8">
+    <w:name w:val="ציטוט חזק תו"/>
+    <w:basedOn w:val="a0"/>
+    <w:link w:val="a7"/>
     <w:uiPriority w:val="30"/>
     <w:rsid w:val="005C28F5"/>
     <w:rPr>
@@ -28256,10 +28423,10 @@
       <w:color w:val="4472C4" w:themeColor="accent1"/>
     </w:rPr>
   </w:style>
-  <w:style w:type="character" w:customStyle="1" w:styleId="Heading1Char">
-    <w:name w:val="Heading 1 Char"/>
-    <w:basedOn w:val="DefaultParagraphFont"/>
-    <w:link w:val="Heading1"/>
+  <w:style w:type="character" w:customStyle="1" w:styleId="10">
+    <w:name w:val="כותרת 1 תו"/>
+    <w:basedOn w:val="a0"/>
+    <w:link w:val="1"/>
     <w:uiPriority w:val="9"/>
     <w:rsid w:val="005C28F5"/>
     <w:rPr>
@@ -28269,10 +28436,10 @@
       <w:szCs w:val="32"/>
     </w:rPr>
   </w:style>
-  <w:style w:type="paragraph" w:styleId="TOCHeading">
+  <w:style w:type="paragraph" w:styleId="a9">
     <w:name w:val="TOC Heading"/>
-    <w:basedOn w:val="Heading1"/>
-    <w:next w:val="Normal"/>
+    <w:basedOn w:val="1"/>
+    <w:next w:val="a"/>
     <w:uiPriority w:val="39"/>
     <w:unhideWhenUsed/>
     <w:qFormat/>
@@ -28285,9 +28452,9 @@
       <w:cs/>
     </w:rPr>
   </w:style>
-  <w:style w:type="paragraph" w:styleId="ListParagraph">
+  <w:style w:type="paragraph" w:styleId="aa">
     <w:name w:val="List Paragraph"/>
-    <w:basedOn w:val="Normal"/>
+    <w:basedOn w:val="a"/>
     <w:uiPriority w:val="34"/>
     <w:qFormat/>
     <w:rsid w:val="003E009A"/>
@@ -28297,9 +28464,9 @@
       <w:contextualSpacing/>
     </w:pPr>
   </w:style>
-  <w:style w:type="table" w:styleId="GridTable5Dark-Accent5">
+  <w:style w:type="table" w:styleId="5-5">
     <w:name w:val="Grid Table 5 Dark Accent 5"/>
-    <w:basedOn w:val="TableNormal"/>
+    <w:basedOn w:val="a1"/>
     <w:uiPriority w:val="50"/>
     <w:rsid w:val="006D06C4"/>
     <w:pPr>
@@ -28403,9 +28570,9 @@
       </w:tcPr>
     </w:tblStylePr>
   </w:style>
-  <w:style w:type="character" w:styleId="IntenseReference">
+  <w:style w:type="character" w:styleId="ab">
     <w:name w:val="Intense Reference"/>
-    <w:basedOn w:val="DefaultParagraphFont"/>
+    <w:basedOn w:val="a0"/>
     <w:uiPriority w:val="32"/>
     <w:qFormat/>
     <w:rsid w:val="00BF55E5"/>
@@ -28417,9 +28584,9 @@
       <w:spacing w:val="5"/>
     </w:rPr>
   </w:style>
-  <w:style w:type="character" w:styleId="IntenseEmphasis">
+  <w:style w:type="character" w:styleId="ac">
     <w:name w:val="Intense Emphasis"/>
-    <w:basedOn w:val="DefaultParagraphFont"/>
+    <w:basedOn w:val="a0"/>
     <w:uiPriority w:val="21"/>
     <w:qFormat/>
     <w:rsid w:val="00BF55E5"/>
@@ -28431,8 +28598,8 @@
   </w:style>
   <w:style w:type="paragraph" w:styleId="TOC1">
     <w:name w:val="toc 1"/>
-    <w:basedOn w:val="Normal"/>
-    <w:next w:val="Normal"/>
+    <w:basedOn w:val="a"/>
+    <w:next w:val="a"/>
     <w:autoRedefine/>
     <w:uiPriority w:val="39"/>
     <w:unhideWhenUsed/>
@@ -28443,7 +28610,7 @@
   </w:style>
   <w:style w:type="character" w:styleId="Hyperlink">
     <w:name w:val="Hyperlink"/>
-    <w:basedOn w:val="DefaultParagraphFont"/>
+    <w:basedOn w:val="a0"/>
     <w:uiPriority w:val="99"/>
     <w:unhideWhenUsed/>
     <w:rsid w:val="003560D1"/>
@@ -28452,9 +28619,9 @@
       <w:u w:val="single"/>
     </w:rPr>
   </w:style>
-  <w:style w:type="character" w:styleId="Emphasis">
+  <w:style w:type="character" w:styleId="ad">
     <w:name w:val="Emphasis"/>
-    <w:basedOn w:val="DefaultParagraphFont"/>
+    <w:basedOn w:val="a0"/>
     <w:uiPriority w:val="20"/>
     <w:qFormat/>
     <w:rsid w:val="003560D1"/>
@@ -28463,10 +28630,10 @@
       <w:iCs/>
     </w:rPr>
   </w:style>
-  <w:style w:type="character" w:customStyle="1" w:styleId="Heading2Char">
-    <w:name w:val="Heading 2 Char"/>
-    <w:basedOn w:val="DefaultParagraphFont"/>
-    <w:link w:val="Heading2"/>
+  <w:style w:type="character" w:customStyle="1" w:styleId="20">
+    <w:name w:val="כותרת 2 תו"/>
+    <w:basedOn w:val="a0"/>
+    <w:link w:val="2"/>
     <w:uiPriority w:val="9"/>
     <w:rsid w:val="00E80970"/>
     <w:rPr>
@@ -28478,8 +28645,8 @@
   </w:style>
   <w:style w:type="paragraph" w:styleId="TOC2">
     <w:name w:val="toc 2"/>
-    <w:basedOn w:val="Normal"/>
-    <w:next w:val="Normal"/>
+    <w:basedOn w:val="a"/>
+    <w:next w:val="a"/>
     <w:autoRedefine/>
     <w:uiPriority w:val="39"/>
     <w:unhideWhenUsed/>
@@ -28498,10 +28665,10 @@
       <w:noProof/>
     </w:rPr>
   </w:style>
-  <w:style w:type="character" w:customStyle="1" w:styleId="Heading3Char">
-    <w:name w:val="Heading 3 Char"/>
-    <w:basedOn w:val="DefaultParagraphFont"/>
-    <w:link w:val="Heading3"/>
+  <w:style w:type="character" w:customStyle="1" w:styleId="30">
+    <w:name w:val="כותרת 3 תו"/>
+    <w:basedOn w:val="a0"/>
+    <w:link w:val="3"/>
     <w:uiPriority w:val="9"/>
     <w:semiHidden/>
     <w:rsid w:val="00584A70"/>
@@ -28513,10 +28680,10 @@
       <w:lang w:val="en"/>
     </w:rPr>
   </w:style>
-  <w:style w:type="character" w:customStyle="1" w:styleId="Heading4Char">
-    <w:name w:val="Heading 4 Char"/>
-    <w:basedOn w:val="DefaultParagraphFont"/>
-    <w:link w:val="Heading4"/>
+  <w:style w:type="character" w:customStyle="1" w:styleId="40">
+    <w:name w:val="כותרת 4 תו"/>
+    <w:basedOn w:val="a0"/>
+    <w:link w:val="4"/>
     <w:uiPriority w:val="9"/>
     <w:semiHidden/>
     <w:rsid w:val="00584A70"/>
@@ -28528,10 +28695,10 @@
       <w:lang w:val="en"/>
     </w:rPr>
   </w:style>
-  <w:style w:type="character" w:customStyle="1" w:styleId="Heading5Char">
-    <w:name w:val="Heading 5 Char"/>
-    <w:basedOn w:val="DefaultParagraphFont"/>
-    <w:link w:val="Heading5"/>
+  <w:style w:type="character" w:customStyle="1" w:styleId="50">
+    <w:name w:val="כותרת 5 תו"/>
+    <w:basedOn w:val="a0"/>
+    <w:link w:val="5"/>
     <w:uiPriority w:val="9"/>
     <w:semiHidden/>
     <w:rsid w:val="00584A70"/>
@@ -28541,10 +28708,10 @@
       <w:lang w:val="en"/>
     </w:rPr>
   </w:style>
-  <w:style w:type="character" w:customStyle="1" w:styleId="Heading6Char">
-    <w:name w:val="Heading 6 Char"/>
-    <w:basedOn w:val="DefaultParagraphFont"/>
-    <w:link w:val="Heading6"/>
+  <w:style w:type="character" w:customStyle="1" w:styleId="60">
+    <w:name w:val="כותרת 6 תו"/>
+    <w:basedOn w:val="a0"/>
+    <w:link w:val="6"/>
     <w:uiPriority w:val="9"/>
     <w:semiHidden/>
     <w:rsid w:val="00584A70"/>
@@ -28555,11 +28722,11 @@
       <w:lang w:val="en"/>
     </w:rPr>
   </w:style>
-  <w:style w:type="paragraph" w:styleId="Title">
+  <w:style w:type="paragraph" w:styleId="ae">
     <w:name w:val="Title"/>
-    <w:basedOn w:val="Normal"/>
-    <w:next w:val="Normal"/>
-    <w:link w:val="TitleChar"/>
+    <w:basedOn w:val="a"/>
+    <w:next w:val="a"/>
+    <w:link w:val="af"/>
     <w:uiPriority w:val="10"/>
     <w:qFormat/>
     <w:rsid w:val="00584A70"/>
@@ -28576,10 +28743,10 @@
       <w:lang w:val="en"/>
     </w:rPr>
   </w:style>
-  <w:style w:type="character" w:customStyle="1" w:styleId="TitleChar">
-    <w:name w:val="Title Char"/>
-    <w:basedOn w:val="DefaultParagraphFont"/>
-    <w:link w:val="Title"/>
+  <w:style w:type="character" w:customStyle="1" w:styleId="af">
+    <w:name w:val="כותרת טקסט תו"/>
+    <w:basedOn w:val="a0"/>
+    <w:link w:val="ae"/>
     <w:uiPriority w:val="10"/>
     <w:rsid w:val="00584A70"/>
     <w:rPr>
@@ -28589,11 +28756,11 @@
       <w:lang w:val="en"/>
     </w:rPr>
   </w:style>
-  <w:style w:type="paragraph" w:styleId="Subtitle">
+  <w:style w:type="paragraph" w:styleId="af0">
     <w:name w:val="Subtitle"/>
-    <w:basedOn w:val="Normal"/>
-    <w:next w:val="Normal"/>
-    <w:link w:val="SubtitleChar"/>
+    <w:basedOn w:val="a"/>
+    <w:next w:val="a"/>
+    <w:link w:val="af1"/>
     <w:uiPriority w:val="11"/>
     <w:qFormat/>
     <w:rsid w:val="00584A70"/>
@@ -28611,10 +28778,10 @@
       <w:lang w:val="en"/>
     </w:rPr>
   </w:style>
-  <w:style w:type="character" w:customStyle="1" w:styleId="SubtitleChar">
-    <w:name w:val="Subtitle Char"/>
-    <w:basedOn w:val="DefaultParagraphFont"/>
-    <w:link w:val="Subtitle"/>
+  <w:style w:type="character" w:customStyle="1" w:styleId="af1">
+    <w:name w:val="כותרת משנה תו"/>
+    <w:basedOn w:val="a0"/>
+    <w:link w:val="af0"/>
     <w:uiPriority w:val="11"/>
     <w:rsid w:val="00584A70"/>
     <w:rPr>
@@ -28627,7 +28794,7 @@
   </w:style>
   <w:style w:type="character" w:styleId="FollowedHyperlink">
     <w:name w:val="FollowedHyperlink"/>
-    <w:basedOn w:val="DefaultParagraphFont"/>
+    <w:basedOn w:val="a0"/>
     <w:uiPriority w:val="99"/>
     <w:semiHidden/>
     <w:unhideWhenUsed/>
@@ -28639,7 +28806,7 @@
   </w:style>
   <w:style w:type="paragraph" w:customStyle="1" w:styleId="msonormal0">
     <w:name w:val="msonormal"/>
-    <w:basedOn w:val="Normal"/>
+    <w:basedOn w:val="a"/>
     <w:rsid w:val="00074107"/>
     <w:pPr>
       <w:bidi w:val="0"/>
@@ -28649,7 +28816,7 @@
       <w:rFonts w:ascii="Times New Roman" w:eastAsia="Times New Roman" w:hAnsi="Times New Roman" w:cs="Times New Roman"/>
       <w:sz w:val="24"/>
       <w:szCs w:val="24"/>
-      <w:lang w:val="en-IL" w:eastAsia="ja-JP"/>
+      <w:lang w:eastAsia="ja-JP"/>
     </w:rPr>
   </w:style>
 </w:styles>

</xml_diff>